<commit_message>
Archivo de word actualizado
</commit_message>
<xml_diff>
--- a/SISTEMA DE MANEJO DE UNA TIENDA.docx
+++ b/SISTEMA DE MANEJO DE UNA TIENDA.docx
@@ -90,15 +90,7 @@
           </w:tcPr>
           <w:p>
             <w:r>
-              <w:t xml:space="preserve">Gestionar el ingreso de los productos, así como también la venta de los mismo, lo cual se deriva en la salida de </w:t>
-            </w:r>
-            <w:proofErr w:type="gramStart"/>
-            <w:r>
-              <w:t>los mismos</w:t>
-            </w:r>
-            <w:proofErr w:type="gramEnd"/>
-            <w:r>
-              <w:t>.</w:t>
+              <w:t>Gestionar el ingreso de los productos, así como también la venta de los mismo, lo cual se deriva en la salida de los mismos.</w:t>
             </w:r>
           </w:p>
         </w:tc>
@@ -140,15 +132,7 @@
           </w:tcPr>
           <w:p>
             <w:r>
-              <w:t xml:space="preserve">Cod. </w:t>
-            </w:r>
-            <w:proofErr w:type="spellStart"/>
-            <w:r>
-              <w:t>Req</w:t>
-            </w:r>
-            <w:proofErr w:type="spellEnd"/>
-            <w:r>
-              <w:t>.:</w:t>
+              <w:t>Cod. Req.:</w:t>
             </w:r>
           </w:p>
         </w:tc>
@@ -248,28 +232,17 @@
           </w:tcPr>
           <w:p>
             <w:r>
-              <w:t xml:space="preserve">Cod. </w:t>
-            </w:r>
-            <w:proofErr w:type="spellStart"/>
-            <w:r>
-              <w:t>Req</w:t>
-            </w:r>
-            <w:proofErr w:type="spellEnd"/>
-            <w:r>
-              <w:t>.:</w:t>
-            </w:r>
-          </w:p>
-        </w:tc>
-        <w:tc>
-          <w:tcPr>
-            <w:tcW w:w="7223" w:type="dxa"/>
-          </w:tcPr>
-          <w:p>
-            <w:r>
-              <w:t>ED1-00</w:t>
-            </w:r>
-            <w:r>
-              <w:t>2</w:t>
+              <w:t>Cod. Req.:</w:t>
+            </w:r>
+          </w:p>
+        </w:tc>
+        <w:tc>
+          <w:tcPr>
+            <w:tcW w:w="7223" w:type="dxa"/>
+          </w:tcPr>
+          <w:p>
+            <w:r>
+              <w:t>ED1-002</w:t>
             </w:r>
           </w:p>
         </w:tc>
@@ -291,10 +264,7 @@
           </w:tcPr>
           <w:p>
             <w:r>
-              <w:t>Eliminar</w:t>
-            </w:r>
-            <w:r>
-              <w:t xml:space="preserve"> producto</w:t>
+              <w:t>Eliminar producto</w:t>
             </w:r>
           </w:p>
         </w:tc>
@@ -316,10 +286,7 @@
           </w:tcPr>
           <w:p>
             <w:r>
-              <w:t>Código, nombre, descripción, cant</w:t>
-            </w:r>
-            <w:r>
-              <w:t>idad</w:t>
+              <w:t>Código, nombre, descripción, cantidad</w:t>
             </w:r>
           </w:p>
         </w:tc>
@@ -365,28 +332,17 @@
           </w:tcPr>
           <w:p>
             <w:r>
-              <w:t xml:space="preserve">Cod. </w:t>
-            </w:r>
-            <w:proofErr w:type="spellStart"/>
-            <w:r>
-              <w:t>Req</w:t>
-            </w:r>
-            <w:proofErr w:type="spellEnd"/>
-            <w:r>
-              <w:t>.:</w:t>
-            </w:r>
-          </w:p>
-        </w:tc>
-        <w:tc>
-          <w:tcPr>
-            <w:tcW w:w="7223" w:type="dxa"/>
-          </w:tcPr>
-          <w:p>
-            <w:r>
-              <w:t>ED1-00</w:t>
-            </w:r>
-            <w:r>
-              <w:t>3</w:t>
+              <w:t>Cod. Req.:</w:t>
+            </w:r>
+          </w:p>
+        </w:tc>
+        <w:tc>
+          <w:tcPr>
+            <w:tcW w:w="7223" w:type="dxa"/>
+          </w:tcPr>
+          <w:p>
+            <w:r>
+              <w:t>ED1-003</w:t>
             </w:r>
           </w:p>
         </w:tc>
@@ -408,10 +364,7 @@
           </w:tcPr>
           <w:p>
             <w:r>
-              <w:t>Vender</w:t>
-            </w:r>
-            <w:r>
-              <w:t xml:space="preserve"> producto</w:t>
+              <w:t>Vender producto</w:t>
             </w:r>
           </w:p>
         </w:tc>
@@ -479,28 +432,17 @@
           </w:tcPr>
           <w:p>
             <w:r>
-              <w:t xml:space="preserve">Cod. </w:t>
-            </w:r>
-            <w:proofErr w:type="spellStart"/>
-            <w:r>
-              <w:t>Req</w:t>
-            </w:r>
-            <w:proofErr w:type="spellEnd"/>
-            <w:r>
-              <w:t>.:</w:t>
-            </w:r>
-          </w:p>
-        </w:tc>
-        <w:tc>
-          <w:tcPr>
-            <w:tcW w:w="7223" w:type="dxa"/>
-          </w:tcPr>
-          <w:p>
-            <w:r>
-              <w:t>ED1-00</w:t>
-            </w:r>
-            <w:r>
-              <w:t>4</w:t>
+              <w:t>Cod. Req.:</w:t>
+            </w:r>
+          </w:p>
+        </w:tc>
+        <w:tc>
+          <w:tcPr>
+            <w:tcW w:w="7223" w:type="dxa"/>
+          </w:tcPr>
+          <w:p>
+            <w:r>
+              <w:t>ED1-004</w:t>
             </w:r>
           </w:p>
         </w:tc>
@@ -522,10 +464,7 @@
           </w:tcPr>
           <w:p>
             <w:r>
-              <w:t>Buscar</w:t>
-            </w:r>
-            <w:r>
-              <w:t xml:space="preserve"> producto</w:t>
+              <w:t>Buscar producto</w:t>
             </w:r>
           </w:p>
         </w:tc>
@@ -593,28 +532,17 @@
           </w:tcPr>
           <w:p>
             <w:r>
-              <w:t xml:space="preserve">Cod. </w:t>
-            </w:r>
-            <w:proofErr w:type="spellStart"/>
-            <w:r>
-              <w:t>Req</w:t>
-            </w:r>
-            <w:proofErr w:type="spellEnd"/>
-            <w:r>
-              <w:t>.:</w:t>
-            </w:r>
-          </w:p>
-        </w:tc>
-        <w:tc>
-          <w:tcPr>
-            <w:tcW w:w="7223" w:type="dxa"/>
-          </w:tcPr>
-          <w:p>
-            <w:r>
-              <w:t>ED1-00</w:t>
-            </w:r>
-            <w:r>
-              <w:t>5</w:t>
+              <w:t>Cod. Req.:</w:t>
+            </w:r>
+          </w:p>
+        </w:tc>
+        <w:tc>
+          <w:tcPr>
+            <w:tcW w:w="7223" w:type="dxa"/>
+          </w:tcPr>
+          <w:p>
+            <w:r>
+              <w:t>ED1-005</w:t>
             </w:r>
           </w:p>
         </w:tc>
@@ -708,9 +636,377 @@
       </w:r>
     </w:p>
     <w:p/>
+    <w:tbl>
+      <w:tblPr>
+        <w:tblStyle w:val="Tablaconcuadrcula"/>
+        <w:tblW w:w="0" w:type="auto"/>
+        <w:tblLook w:val="04A0" w:firstRow="1" w:lastRow="0" w:firstColumn="1" w:lastColumn="0" w:noHBand="0" w:noVBand="1"/>
+      </w:tblPr>
+      <w:tblGrid>
+        <w:gridCol w:w="1317"/>
+        <w:gridCol w:w="7177"/>
+      </w:tblGrid>
+      <w:tr>
+        <w:tc>
+          <w:tcPr>
+            <w:tcW w:w="1271" w:type="dxa"/>
+          </w:tcPr>
+          <w:p>
+            <w:r>
+              <w:t>Cod. Req.:</w:t>
+            </w:r>
+          </w:p>
+        </w:tc>
+        <w:tc>
+          <w:tcPr>
+            <w:tcW w:w="7223" w:type="dxa"/>
+          </w:tcPr>
+          <w:p>
+            <w:r>
+              <w:t>ED1-00</w:t>
+            </w:r>
+            <w:r>
+              <w:t>6</w:t>
+            </w:r>
+          </w:p>
+        </w:tc>
+      </w:tr>
+      <w:tr>
+        <w:tc>
+          <w:tcPr>
+            <w:tcW w:w="1271" w:type="dxa"/>
+          </w:tcPr>
+          <w:p>
+            <w:r>
+              <w:t>Descripción:</w:t>
+            </w:r>
+          </w:p>
+        </w:tc>
+        <w:tc>
+          <w:tcPr>
+            <w:tcW w:w="7223" w:type="dxa"/>
+          </w:tcPr>
+          <w:p>
+            <w:r>
+              <w:t>Esta vacío</w:t>
+            </w:r>
+          </w:p>
+        </w:tc>
+      </w:tr>
+      <w:tr>
+        <w:tc>
+          <w:tcPr>
+            <w:tcW w:w="1271" w:type="dxa"/>
+          </w:tcPr>
+          <w:p>
+            <w:r>
+              <w:t>Entradas:</w:t>
+            </w:r>
+          </w:p>
+        </w:tc>
+        <w:tc>
+          <w:tcPr>
+            <w:tcW w:w="7223" w:type="dxa"/>
+          </w:tcPr>
+          <w:p>
+            <w:r>
+              <w:t>Objeto</w:t>
+            </w:r>
+          </w:p>
+        </w:tc>
+      </w:tr>
+      <w:tr>
+        <w:tc>
+          <w:tcPr>
+            <w:tcW w:w="1271" w:type="dxa"/>
+          </w:tcPr>
+          <w:p>
+            <w:r>
+              <w:t>Salidas:</w:t>
+            </w:r>
+          </w:p>
+        </w:tc>
+        <w:tc>
+          <w:tcPr>
+            <w:tcW w:w="7223" w:type="dxa"/>
+          </w:tcPr>
+          <w:p>
+            <w:r>
+              <w:t>Mensaje de confirmación</w:t>
+            </w:r>
+          </w:p>
+        </w:tc>
+      </w:tr>
+    </w:tbl>
+    <w:p/>
+    <w:p/>
+    <w:tbl>
+      <w:tblPr>
+        <w:tblStyle w:val="Tablaconcuadrcula"/>
+        <w:tblW w:w="0" w:type="auto"/>
+        <w:tblLook w:val="04A0" w:firstRow="1" w:lastRow="0" w:firstColumn="1" w:lastColumn="0" w:noHBand="0" w:noVBand="1"/>
+      </w:tblPr>
+      <w:tblGrid>
+        <w:gridCol w:w="1317"/>
+        <w:gridCol w:w="7177"/>
+      </w:tblGrid>
+      <w:tr>
+        <w:tc>
+          <w:tcPr>
+            <w:tcW w:w="1271" w:type="dxa"/>
+          </w:tcPr>
+          <w:p>
+            <w:r>
+              <w:lastRenderedPageBreak/>
+              <w:t>Cod. Req.:</w:t>
+            </w:r>
+          </w:p>
+        </w:tc>
+        <w:tc>
+          <w:tcPr>
+            <w:tcW w:w="7223" w:type="dxa"/>
+          </w:tcPr>
+          <w:p>
+            <w:r>
+              <w:t>ED1-00</w:t>
+            </w:r>
+            <w:r>
+              <w:t>7</w:t>
+            </w:r>
+          </w:p>
+        </w:tc>
+      </w:tr>
+      <w:tr>
+        <w:tc>
+          <w:tcPr>
+            <w:tcW w:w="1271" w:type="dxa"/>
+          </w:tcPr>
+          <w:p>
+            <w:r>
+              <w:t>Descripción:</w:t>
+            </w:r>
+          </w:p>
+        </w:tc>
+        <w:tc>
+          <w:tcPr>
+            <w:tcW w:w="7223" w:type="dxa"/>
+          </w:tcPr>
+          <w:p>
+            <w:r>
+              <w:t>Tamaño</w:t>
+            </w:r>
+          </w:p>
+        </w:tc>
+      </w:tr>
+      <w:tr>
+        <w:tc>
+          <w:tcPr>
+            <w:tcW w:w="1271" w:type="dxa"/>
+          </w:tcPr>
+          <w:p>
+            <w:r>
+              <w:t>Entradas:</w:t>
+            </w:r>
+          </w:p>
+        </w:tc>
+        <w:tc>
+          <w:tcPr>
+            <w:tcW w:w="7223" w:type="dxa"/>
+          </w:tcPr>
+          <w:p>
+            <w:r>
+              <w:t>Objeto</w:t>
+            </w:r>
+          </w:p>
+        </w:tc>
+      </w:tr>
+      <w:tr>
+        <w:tc>
+          <w:tcPr>
+            <w:tcW w:w="1271" w:type="dxa"/>
+          </w:tcPr>
+          <w:p>
+            <w:r>
+              <w:t>Salidas:</w:t>
+            </w:r>
+          </w:p>
+        </w:tc>
+        <w:tc>
+          <w:tcPr>
+            <w:tcW w:w="7223" w:type="dxa"/>
+          </w:tcPr>
+          <w:p>
+            <w:r>
+              <w:t>Mensaje de confirmación</w:t>
+            </w:r>
+          </w:p>
+        </w:tc>
+      </w:tr>
+    </w:tbl>
+    <w:p/>
+    <w:tbl>
+      <w:tblPr>
+        <w:tblStyle w:val="Tablaconcuadrcula"/>
+        <w:tblW w:w="0" w:type="auto"/>
+        <w:tblLook w:val="04A0" w:firstRow="1" w:lastRow="0" w:firstColumn="1" w:lastColumn="0" w:noHBand="0" w:noVBand="1"/>
+      </w:tblPr>
+      <w:tblGrid>
+        <w:gridCol w:w="1317"/>
+        <w:gridCol w:w="7177"/>
+      </w:tblGrid>
+      <w:tr>
+        <w:tc>
+          <w:tcPr>
+            <w:tcW w:w="1271" w:type="dxa"/>
+          </w:tcPr>
+          <w:p>
+            <w:r>
+              <w:t>Cod. Req.:</w:t>
+            </w:r>
+          </w:p>
+        </w:tc>
+        <w:tc>
+          <w:tcPr>
+            <w:tcW w:w="7223" w:type="dxa"/>
+          </w:tcPr>
+          <w:p>
+            <w:r>
+              <w:t>ED1-00</w:t>
+            </w:r>
+            <w:r>
+              <w:t>8</w:t>
+            </w:r>
+          </w:p>
+        </w:tc>
+      </w:tr>
+      <w:tr>
+        <w:tc>
+          <w:tcPr>
+            <w:tcW w:w="1271" w:type="dxa"/>
+          </w:tcPr>
+          <w:p>
+            <w:r>
+              <w:t>Descripción:</w:t>
+            </w:r>
+          </w:p>
+        </w:tc>
+        <w:tc>
+          <w:tcPr>
+            <w:tcW w:w="7223" w:type="dxa"/>
+          </w:tcPr>
+          <w:p>
+            <w:r>
+              <w:t>Vaciar elimina el objeto</w:t>
+            </w:r>
+            <w:bookmarkStart w:id="0" w:name="_GoBack"/>
+            <w:bookmarkEnd w:id="0"/>
+          </w:p>
+        </w:tc>
+      </w:tr>
+      <w:tr>
+        <w:tc>
+          <w:tcPr>
+            <w:tcW w:w="1271" w:type="dxa"/>
+          </w:tcPr>
+          <w:p>
+            <w:r>
+              <w:t>Entradas:</w:t>
+            </w:r>
+          </w:p>
+        </w:tc>
+        <w:tc>
+          <w:tcPr>
+            <w:tcW w:w="7223" w:type="dxa"/>
+          </w:tcPr>
+          <w:p>
+            <w:r>
+              <w:t>Objeto</w:t>
+            </w:r>
+          </w:p>
+        </w:tc>
+      </w:tr>
+      <w:tr>
+        <w:tc>
+          <w:tcPr>
+            <w:tcW w:w="1271" w:type="dxa"/>
+          </w:tcPr>
+          <w:p>
+            <w:r>
+              <w:t>Salidas:</w:t>
+            </w:r>
+          </w:p>
+        </w:tc>
+        <w:tc>
+          <w:tcPr>
+            <w:tcW w:w="7223" w:type="dxa"/>
+          </w:tcPr>
+          <w:p>
+            <w:r>
+              <w:t>Mensaje de confirmación</w:t>
+            </w:r>
+          </w:p>
+        </w:tc>
+      </w:tr>
+    </w:tbl>
+    <w:p/>
     <w:p>
-      <w:bookmarkStart w:id="0" w:name="_GoBack"/>
-      <w:bookmarkEnd w:id="0"/>
+      <w:pPr>
+        <w:pStyle w:val="Ttulo1"/>
+        <w:jc w:val="center"/>
+        <w:rPr>
+          <w:rFonts w:ascii="Arial" w:hAnsi="Arial" w:cs="Arial"/>
+          <w:color w:val="auto"/>
+        </w:rPr>
+      </w:pPr>
+      <w:r>
+        <w:rPr>
+          <w:rFonts w:ascii="Arial" w:hAnsi="Arial" w:cs="Arial"/>
+          <w:color w:val="auto"/>
+        </w:rPr>
+        <w:t>Diseño</w:t>
+      </w:r>
+    </w:p>
+    <w:p>
+      <w:r>
+        <w:rPr>
+          <w:noProof/>
+        </w:rPr>
+        <w:drawing>
+          <wp:inline distT="0" distB="0" distL="0" distR="0" wp14:anchorId="26BDA982" wp14:editId="6AF5EC94">
+            <wp:extent cx="4391025" cy="4486275"/>
+            <wp:effectExtent l="0" t="0" r="9525" b="9525"/>
+            <wp:docPr id="1" name="Imagen 1"/>
+            <wp:cNvGraphicFramePr>
+              <a:graphicFrameLocks xmlns:a="http://schemas.openxmlformats.org/drawingml/2006/main" noChangeAspect="1"/>
+            </wp:cNvGraphicFramePr>
+            <a:graphic xmlns:a="http://schemas.openxmlformats.org/drawingml/2006/main">
+              <a:graphicData uri="http://schemas.openxmlformats.org/drawingml/2006/picture">
+                <pic:pic xmlns:pic="http://schemas.openxmlformats.org/drawingml/2006/picture">
+                  <pic:nvPicPr>
+                    <pic:cNvPr id="1" name=""/>
+                    <pic:cNvPicPr/>
+                  </pic:nvPicPr>
+                  <pic:blipFill>
+                    <a:blip r:embed="rId4"/>
+                    <a:stretch>
+                      <a:fillRect/>
+                    </a:stretch>
+                  </pic:blipFill>
+                  <pic:spPr>
+                    <a:xfrm>
+                      <a:off x="0" y="0"/>
+                      <a:ext cx="4391025" cy="4486275"/>
+                    </a:xfrm>
+                    <a:prstGeom prst="rect">
+                      <a:avLst/>
+                    </a:prstGeom>
+                  </pic:spPr>
+                </pic:pic>
+              </a:graphicData>
+            </a:graphic>
+          </wp:inline>
+        </w:drawing>
+      </w:r>
     </w:p>
     <w:sectPr>
       <w:pgSz w:w="11906" w:h="16838"/>
@@ -1121,6 +1417,7 @@
   <w:style w:type="paragraph" w:default="1" w:styleId="Normal">
     <w:name w:val="Normal"/>
     <w:qFormat/>
+    <w:rsid w:val="00DA679A"/>
   </w:style>
   <w:style w:type="paragraph" w:styleId="Ttulo1">
     <w:name w:val="heading 1"/>

</xml_diff>

<commit_message>
Con archivo modificado DIOS nos ayude el dia mañana
</commit_message>
<xml_diff>
--- a/SISTEMA DE MANEJO DE UNA TIENDA.docx
+++ b/SISTEMA DE MANEJO DE UNA TIENDA.docx
@@ -36,6 +36,30 @@
           </w:tcPr>
           <w:p>
             <w:r>
+              <w:t>Integrantes:</w:t>
+            </w:r>
+          </w:p>
+        </w:tc>
+        <w:tc>
+          <w:tcPr>
+            <w:tcW w:w="6231" w:type="dxa"/>
+          </w:tcPr>
+          <w:p>
+            <w:r>
+              <w:t>Joao Barrionuevo y Franklin Mendoza</w:t>
+            </w:r>
+            <w:bookmarkStart w:id="0" w:name="_GoBack"/>
+            <w:bookmarkEnd w:id="0"/>
+          </w:p>
+        </w:tc>
+      </w:tr>
+      <w:tr>
+        <w:tc>
+          <w:tcPr>
+            <w:tcW w:w="2263" w:type="dxa"/>
+          </w:tcPr>
+          <w:p>
+            <w:r>
               <w:t>Cliente:</w:t>
             </w:r>
           </w:p>
@@ -663,10 +687,7 @@
           </w:tcPr>
           <w:p>
             <w:r>
-              <w:t>ED1-00</w:t>
-            </w:r>
-            <w:r>
-              <w:t>6</w:t>
+              <w:t>ED1-006</w:t>
             </w:r>
           </w:p>
         </w:tc>
@@ -757,7 +778,6 @@
           </w:tcPr>
           <w:p>
             <w:r>
-              <w:lastRenderedPageBreak/>
               <w:t>Cod. Req.:</w:t>
             </w:r>
           </w:p>
@@ -768,10 +788,7 @@
           </w:tcPr>
           <w:p>
             <w:r>
-              <w:t>ED1-00</w:t>
-            </w:r>
-            <w:r>
-              <w:t>7</w:t>
+              <w:t>ED1-007</w:t>
             </w:r>
           </w:p>
         </w:tc>
@@ -871,10 +888,7 @@
           </w:tcPr>
           <w:p>
             <w:r>
-              <w:t>ED1-00</w:t>
-            </w:r>
-            <w:r>
-              <w:t>8</w:t>
+              <w:t>ED1-008</w:t>
             </w:r>
           </w:p>
         </w:tc>
@@ -898,8 +912,6 @@
             <w:r>
               <w:t>Vaciar elimina el objeto</w:t>
             </w:r>
-            <w:bookmarkStart w:id="0" w:name="_GoBack"/>
-            <w:bookmarkEnd w:id="0"/>
           </w:p>
         </w:tc>
       </w:tr>

</xml_diff>